<commit_message>
captcha is added, token is removed
</commit_message>
<xml_diff>
--- a/vote接口.docx
+++ b/vote接口.docx
@@ -99,8 +99,6 @@
         </w:rPr>
         <w:t>格式：</w:t>
       </w:r>
-      <w:bookmarkStart w:id="0" w:name="_GoBack"/>
-      <w:bookmarkEnd w:id="0"/>
     </w:p>
     <w:p>
       <w:pPr>
@@ -139,7 +137,21 @@
           <w:rFonts w:hint="eastAsia"/>
           <w:lang w:val="en-US" w:eastAsia="zh-CN"/>
         </w:rPr>
-        <w:t>为成功，-1为失败</w:t>
+        <w:t>为成功，-1为失败，</w:t>
+      </w:r>
+      <w:r>
+        <w:rPr>
+          <w:rFonts w:hint="default"/>
+          <w:lang w:val="en-US" w:eastAsia="zh-CN"/>
+        </w:rPr>
+        <w:t>-2</w:t>
+      </w:r>
+      <w:r>
+        <w:rPr>
+          <w:rFonts w:hint="eastAsia"/>
+          <w:lang w:val="en-US" w:eastAsia="zh-CN"/>
+        </w:rPr>
+        <w:t>为验证码不正确</w:t>
       </w:r>
     </w:p>
     <w:p>
@@ -253,9 +265,9 @@
       <w:r>
         <w:drawing>
           <wp:inline distT="0" distB="0" distL="114300" distR="114300">
-            <wp:extent cx="5272405" cy="1089025"/>
-            <wp:effectExtent l="0" t="0" r="6350" b="1270"/>
-            <wp:docPr id="1" name="图片 1"/>
+            <wp:extent cx="5268595" cy="1774825"/>
+            <wp:effectExtent l="0" t="0" r="10160" b="6350"/>
+            <wp:docPr id="4" name="图片 1"/>
             <wp:cNvGraphicFramePr>
               <a:graphicFrameLocks xmlns:a="http://schemas.openxmlformats.org/drawingml/2006/main" noChangeAspect="1"/>
             </wp:cNvGraphicFramePr>
@@ -263,7 +275,7 @@
               <a:graphicData uri="http://schemas.openxmlformats.org/drawingml/2006/picture">
                 <pic:pic xmlns:pic="http://schemas.openxmlformats.org/drawingml/2006/picture">
                   <pic:nvPicPr>
-                    <pic:cNvPr id="1" name="图片 1"/>
+                    <pic:cNvPr id="4" name="图片 1"/>
                     <pic:cNvPicPr>
                       <a:picLocks noChangeAspect="1"/>
                     </pic:cNvPicPr>
@@ -277,7 +289,7 @@
                   <pic:spPr>
                     <a:xfrm>
                       <a:off x="0" y="0"/>
-                      <a:ext cx="5272405" cy="1089025"/>
+                      <a:ext cx="5268595" cy="1774825"/>
                     </a:xfrm>
                     <a:prstGeom prst="rect">
                       <a:avLst/>
@@ -501,6 +513,44 @@
     <w:p>
       <w:pPr>
         <w:rPr>
+          <w:rFonts w:hint="eastAsia"/>
+          <w:lang w:val="en-US" w:eastAsia="zh-CN"/>
+        </w:rPr>
+      </w:pPr>
+      <w:r>
+        <w:rPr>
+          <w:rFonts w:hint="eastAsia"/>
+          <w:lang w:val="en-US" w:eastAsia="zh-CN"/>
+        </w:rPr>
+        <w:t>*注：POST前应先请求验证码（见</w:t>
+      </w:r>
+      <w:r>
+        <w:rPr>
+          <w:rFonts w:hint="default"/>
+          <w:lang w:val="en-US" w:eastAsia="zh-CN"/>
+        </w:rPr>
+        <w:t>”</w:t>
+      </w:r>
+      <w:r>
+        <w:rPr>
+          <w:rFonts w:hint="eastAsia"/>
+          <w:lang w:val="en-US" w:eastAsia="zh-CN"/>
+        </w:rPr>
+        <w:t>请求验证码接口</w:t>
+      </w:r>
+      <w:r>
+        <w:rPr>
+          <w:rFonts w:hint="default"/>
+          <w:lang w:val="en-US" w:eastAsia="zh-CN"/>
+        </w:rPr>
+        <w:t>”)</w:t>
+      </w:r>
+      <w:bookmarkStart w:id="0" w:name="_GoBack"/>
+      <w:bookmarkEnd w:id="0"/>
+    </w:p>
+    <w:p>
+      <w:pPr>
+        <w:rPr>
           <w:rFonts w:hint="eastAsia" w:eastAsiaTheme="minorEastAsia"/>
           <w:lang w:val="en-US" w:eastAsia="zh-CN"/>
         </w:rPr>
@@ -547,15 +597,43 @@
           <w:lang w:val="en-US" w:eastAsia="zh-CN"/>
         </w:rPr>
         <w:t>表示投票，0表示不投）</w:t>
+      </w:r>
+      <w:r>
+        <w:rPr>
+          <w:rFonts w:hint="default"/>
+          <w:lang w:val="en-US" w:eastAsia="zh-CN"/>
+        </w:rPr>
+        <w:t>,</w:t>
+      </w:r>
+      <w:r>
+        <w:rPr>
+          <w:rFonts w:hint="eastAsia"/>
+          <w:lang w:val="en-US" w:eastAsia="zh-CN"/>
+        </w:rPr>
+        <w:t>返回值为印花编号</w:t>
+      </w:r>
+      <w:r>
+        <w:rPr>
+          <w:rFonts w:hint="default"/>
+          <w:lang w:val="en-US" w:eastAsia="zh-CN"/>
+        </w:rPr>
+        <w:t xml:space="preserve"> “5542 5720”,</w:t>
+      </w:r>
+      <w:r>
+        <w:rPr>
+          <w:rFonts w:hint="eastAsia"/>
+          <w:lang w:val="en-US" w:eastAsia="zh-CN"/>
+        </w:rPr>
+        <w:t>八位数</w:t>
       </w:r>
     </w:p>
     <w:p>
       <w:r>
         <w:drawing>
           <wp:inline distT="0" distB="0" distL="114300" distR="114300">
-            <wp:extent cx="4245610" cy="2313305"/>
-            <wp:effectExtent l="0" t="0" r="7620" b="7620"/>
-            <wp:docPr id="8" name="图片 8"/>
+            <wp:extent cx="5269230" cy="2946400"/>
+            <wp:effectExtent l="0" t="0" r="9525" b="635"/>
+            <wp:docPr id="9" name="图片 6"/>
             <wp:cNvGraphicFramePr>
               <a:graphicFrameLocks xmlns:a="http://schemas.openxmlformats.org/drawingml/2006/main" noChangeAspect="1"/>
             </wp:cNvGraphicFramePr>
@@ -563,7 +641,7 @@
               <a:graphicData uri="http://schemas.openxmlformats.org/drawingml/2006/picture">
                 <pic:pic xmlns:pic="http://schemas.openxmlformats.org/drawingml/2006/picture">
                   <pic:nvPicPr>
-                    <pic:cNvPr id="8" name="图片 8"/>
+                    <pic:cNvPr id="9" name="图片 6"/>
                     <pic:cNvPicPr>
                       <a:picLocks noChangeAspect="1"/>
                     </pic:cNvPicPr>
@@ -577,7 +655,7 @@
                   <pic:spPr>
                     <a:xfrm>
                       <a:off x="0" y="0"/>
-                      <a:ext cx="4245610" cy="2313305"/>
+                      <a:ext cx="5269230" cy="2946400"/>
                     </a:xfrm>
                     <a:prstGeom prst="rect">
                       <a:avLst/>
@@ -631,20 +709,42 @@
         </w:rPr>
         <w:t>：post失败</w:t>
       </w:r>
-    </w:p>
-    <w:p>
-      <w:pPr>
-        <w:rPr>
-          <w:rFonts w:hint="eastAsia"/>
-          <w:lang w:val="en-US" w:eastAsia="zh-CN"/>
-        </w:rPr>
-      </w:pPr>
+      <w:r>
+        <w:rPr>
+          <w:rFonts w:hint="default"/>
+          <w:lang w:val="en-US" w:eastAsia="zh-CN"/>
+        </w:rPr>
+        <w:t>(</w:t>
+      </w:r>
+      <w:r>
+        <w:rPr>
+          <w:rFonts w:hint="eastAsia"/>
+          <w:lang w:val="en-US" w:eastAsia="zh-CN"/>
+        </w:rPr>
+        <w:t>验证码不正确</w:t>
+      </w:r>
+      <w:r>
+        <w:rPr>
+          <w:rFonts w:hint="default"/>
+          <w:lang w:val="en-US" w:eastAsia="zh-CN"/>
+        </w:rPr>
+        <w:t>,code:-2),</w:t>
+      </w:r>
+      <w:r>
+        <w:rPr>
+          <w:rFonts w:hint="eastAsia"/>
+          <w:lang w:val="en-US" w:eastAsia="zh-CN"/>
+        </w:rPr>
+        <w:t>此时应重新请求一个新的验证码</w:t>
+      </w:r>
+    </w:p>
+    <w:p>
       <w:r>
         <w:drawing>
           <wp:inline distT="0" distB="0" distL="114300" distR="114300">
-            <wp:extent cx="4730115" cy="2139315"/>
-            <wp:effectExtent l="0" t="0" r="8890" b="8890"/>
-            <wp:docPr id="9" name="图片 9"/>
+            <wp:extent cx="5271770" cy="2550795"/>
+            <wp:effectExtent l="0" t="0" r="6985" b="7620"/>
+            <wp:docPr id="7" name="图片 4"/>
             <wp:cNvGraphicFramePr>
               <a:graphicFrameLocks xmlns:a="http://schemas.openxmlformats.org/drawingml/2006/main" noChangeAspect="1"/>
             </wp:cNvGraphicFramePr>
@@ -652,7 +752,7 @@
               <a:graphicData uri="http://schemas.openxmlformats.org/drawingml/2006/picture">
                 <pic:pic xmlns:pic="http://schemas.openxmlformats.org/drawingml/2006/picture">
                   <pic:nvPicPr>
-                    <pic:cNvPr id="9" name="图片 9"/>
+                    <pic:cNvPr id="7" name="图片 4"/>
                     <pic:cNvPicPr>
                       <a:picLocks noChangeAspect="1"/>
                     </pic:cNvPicPr>
@@ -666,7 +766,7 @@
                   <pic:spPr>
                     <a:xfrm>
                       <a:off x="0" y="0"/>
-                      <a:ext cx="4730115" cy="2139315"/>
+                      <a:ext cx="5271770" cy="2550795"/>
                     </a:xfrm>
                     <a:prstGeom prst="rect">
                       <a:avLst/>
@@ -683,58 +783,70 @@
         </w:drawing>
       </w:r>
     </w:p>
-    <w:p>
-      <w:pPr>
-        <w:numPr>
-          <w:ilvl w:val="0"/>
-          <w:numId w:val="0"/>
-        </w:numPr>
-        <w:rPr>
-          <w:rFonts w:hint="eastAsia"/>
-          <w:lang w:val="en-US" w:eastAsia="zh-CN"/>
-        </w:rPr>
-      </w:pPr>
-    </w:p>
-    <w:p>
-      <w:pPr>
-        <w:numPr>
-          <w:ilvl w:val="0"/>
-          <w:numId w:val="0"/>
-        </w:numPr>
-        <w:rPr>
-          <w:rFonts w:hint="eastAsia"/>
-          <w:lang w:val="en-US" w:eastAsia="zh-CN"/>
-        </w:rPr>
-      </w:pPr>
-    </w:p>
-    <w:p>
-      <w:pPr>
-        <w:numPr>
-          <w:ilvl w:val="0"/>
-          <w:numId w:val="0"/>
-        </w:numPr>
-      </w:pPr>
-      <w:r>
-        <w:rPr>
-          <w:rFonts w:hint="eastAsia"/>
-          <w:lang w:val="en-US" w:eastAsia="zh-CN"/>
-        </w:rPr>
-        <w:t>例3：post失败</w:t>
-      </w:r>
-    </w:p>
-    <w:p>
-      <w:pPr>
-        <w:numPr>
-          <w:ilvl w:val="0"/>
-          <w:numId w:val="0"/>
-        </w:numPr>
+    <w:p/>
+    <w:p>
+      <w:pPr>
+        <w:rPr>
+          <w:rFonts w:hint="default"/>
+          <w:lang w:val="en-US" w:eastAsia="zh-CN"/>
+        </w:rPr>
+      </w:pPr>
+      <w:r>
+        <w:rPr>
+          <w:rFonts w:hint="eastAsia"/>
+          <w:lang w:val="en-US" w:eastAsia="zh-CN"/>
+        </w:rPr>
+        <w:t>例</w:t>
+      </w:r>
+      <w:r>
+        <w:rPr>
+          <w:rFonts w:hint="default"/>
+          <w:lang w:val="en-US" w:eastAsia="zh-CN"/>
+        </w:rPr>
+        <w:t>3</w:t>
+      </w:r>
+      <w:r>
+        <w:rPr>
+          <w:rFonts w:hint="eastAsia"/>
+          <w:lang w:val="en-US" w:eastAsia="zh-CN"/>
+        </w:rPr>
+        <w:t>：post失败</w:t>
+      </w:r>
+      <w:r>
+        <w:rPr>
+          <w:rFonts w:hint="default"/>
+          <w:lang w:val="en-US" w:eastAsia="zh-CN"/>
+        </w:rPr>
+        <w:t>(</w:t>
+      </w:r>
+      <w:r>
+        <w:rPr>
+          <w:rFonts w:hint="eastAsia"/>
+          <w:lang w:val="en-US" w:eastAsia="zh-CN"/>
+        </w:rPr>
+        <w:t>其他错误</w:t>
+      </w:r>
+      <w:r>
+        <w:rPr>
+          <w:rFonts w:hint="default"/>
+          <w:lang w:val="en-US" w:eastAsia="zh-CN"/>
+        </w:rPr>
+        <w:t>,code:-1)</w:t>
+      </w:r>
+    </w:p>
+    <w:p>
+      <w:pPr>
+        <w:rPr>
+          <w:rFonts w:hint="eastAsia"/>
+          <w:lang w:val="en-US" w:eastAsia="zh-CN"/>
+        </w:rPr>
       </w:pPr>
       <w:r>
         <w:drawing>
           <wp:inline distT="0" distB="0" distL="114300" distR="114300">
-            <wp:extent cx="5143500" cy="2204720"/>
-            <wp:effectExtent l="0" t="0" r="5715" b="8255"/>
-            <wp:docPr id="7" name="图片 7"/>
+            <wp:extent cx="5274310" cy="2465070"/>
+            <wp:effectExtent l="0" t="0" r="4445" b="6985"/>
+            <wp:docPr id="8" name="图片 5"/>
             <wp:cNvGraphicFramePr>
               <a:graphicFrameLocks xmlns:a="http://schemas.openxmlformats.org/drawingml/2006/main" noChangeAspect="1"/>
             </wp:cNvGraphicFramePr>
@@ -742,7 +854,7 @@
               <a:graphicData uri="http://schemas.openxmlformats.org/drawingml/2006/picture">
                 <pic:pic xmlns:pic="http://schemas.openxmlformats.org/drawingml/2006/picture">
                   <pic:nvPicPr>
-                    <pic:cNvPr id="7" name="图片 7"/>
+                    <pic:cNvPr id="8" name="图片 5"/>
                     <pic:cNvPicPr>
                       <a:picLocks noChangeAspect="1"/>
                     </pic:cNvPicPr>
@@ -756,7 +868,7 @@
                   <pic:spPr>
                     <a:xfrm>
                       <a:off x="0" y="0"/>
-                      <a:ext cx="5143500" cy="2204720"/>
+                      <a:ext cx="5274310" cy="2465070"/>
                     </a:xfrm>
                     <a:prstGeom prst="rect">
                       <a:avLst/>
@@ -784,13 +896,6 @@
           <w:lang w:val="en-US" w:eastAsia="zh-CN"/>
         </w:rPr>
       </w:pPr>
-      <w:r>
-        <w:rPr>
-          <w:rFonts w:hint="eastAsia"/>
-          <w:lang w:val="en-US" w:eastAsia="zh-CN"/>
-        </w:rPr>
-        <w:t>注： 其中997和995不投票，免去了查询数据库，所以没有判断他们是否存在</w:t>
-      </w:r>
     </w:p>
     <w:p>
       <w:pPr>
@@ -934,7 +1039,7 @@
     <w:lsdException w:unhideWhenUsed="0" w:uiPriority="0" w:semiHidden="0" w:name="HTML Sample"/>
     <w:lsdException w:unhideWhenUsed="0" w:uiPriority="0" w:semiHidden="0" w:name="HTML Typewriter"/>
     <w:lsdException w:unhideWhenUsed="0" w:uiPriority="0" w:semiHidden="0" w:name="HTML Variable"/>
-    <w:lsdException w:unhideWhenUsed="0" w:uiPriority="0" w:name="Normal Table"/>
+    <w:lsdException w:qFormat="1" w:unhideWhenUsed="0" w:uiPriority="0" w:name="Normal Table"/>
     <w:lsdException w:unhideWhenUsed="0" w:uiPriority="0" w:semiHidden="0" w:name="annotation subject"/>
     <w:lsdException w:unhideWhenUsed="0" w:uiPriority="0" w:semiHidden="0" w:name="Table Simple 1"/>
     <w:lsdException w:unhideWhenUsed="0" w:uiPriority="0" w:semiHidden="0" w:name="Table Simple 2"/>
@@ -1159,6 +1264,7 @@
   <w:style w:type="table" w:default="1" w:styleId="6">
     <w:name w:val="Normal Table"/>
     <w:semiHidden/>
+    <w:qFormat/>
     <w:uiPriority w:val="0"/>
     <w:tblPr>
       <w:tblLayout w:type="fixed"/>

</xml_diff>